<commit_message>
User Stories erneut aktualisiert
</commit_message>
<xml_diff>
--- a/Alexa-Skill/Sprint_0/User Stories.docx
+++ b/Alexa-Skill/Sprint_0/User Stories.docx
@@ -11,8 +11,8 @@
       </w:tblPr>
       <w:tblGrid>
         <w:gridCol w:w="1658"/>
-        <w:gridCol w:w="7104"/>
-        <w:gridCol w:w="5527"/>
+        <w:gridCol w:w="7107"/>
+        <w:gridCol w:w="5524"/>
       </w:tblGrid>
       <w:tr>
         <w:trPr>
@@ -22,7 +22,7 @@
         <w:tc>
           <w:tcPr>
             <w:cnfStyle w:val="001000000000" w:firstRow="0" w:lastRow="0" w:firstColumn="1" w:lastColumn="0" w:oddVBand="0" w:evenVBand="0" w:oddHBand="0" w:evenHBand="0" w:firstRowFirstColumn="0" w:firstRowLastColumn="0" w:lastRowFirstColumn="0" w:lastRowLastColumn="0"/>
-            <w:tcW w:w="284" w:type="dxa"/>
+            <w:tcW w:w="1658" w:type="dxa"/>
           </w:tcPr>
           <w:p>
             <w:pPr>
@@ -44,7 +44,7 @@
         </w:tc>
         <w:tc>
           <w:tcPr>
-            <w:tcW w:w="7654" w:type="dxa"/>
+            <w:tcW w:w="7107" w:type="dxa"/>
           </w:tcPr>
           <w:p>
             <w:pPr>
@@ -67,7 +67,7 @@
         </w:tc>
         <w:tc>
           <w:tcPr>
-            <w:tcW w:w="5670" w:type="dxa"/>
+            <w:tcW w:w="5524" w:type="dxa"/>
           </w:tcPr>
           <w:p>
             <w:pPr>
@@ -97,7 +97,7 @@
         <w:tc>
           <w:tcPr>
             <w:cnfStyle w:val="001000000000" w:firstRow="0" w:lastRow="0" w:firstColumn="1" w:lastColumn="0" w:oddVBand="0" w:evenVBand="0" w:oddHBand="0" w:evenHBand="0" w:firstRowFirstColumn="0" w:firstRowLastColumn="0" w:lastRowFirstColumn="0" w:lastRowLastColumn="0"/>
-            <w:tcW w:w="284" w:type="dxa"/>
+            <w:tcW w:w="1658" w:type="dxa"/>
           </w:tcPr>
           <w:p>
             <w:pPr>
@@ -120,7 +120,7 @@
         </w:tc>
         <w:tc>
           <w:tcPr>
-            <w:tcW w:w="7654" w:type="dxa"/>
+            <w:tcW w:w="7107" w:type="dxa"/>
           </w:tcPr>
           <w:p>
             <w:pPr>
@@ -294,7 +294,7 @@
         </w:tc>
         <w:tc>
           <w:tcPr>
-            <w:tcW w:w="5670" w:type="dxa"/>
+            <w:tcW w:w="5524" w:type="dxa"/>
           </w:tcPr>
           <w:p>
             <w:pPr>
@@ -408,7 +408,7 @@
         <w:tc>
           <w:tcPr>
             <w:cnfStyle w:val="001000000000" w:firstRow="0" w:lastRow="0" w:firstColumn="1" w:lastColumn="0" w:oddVBand="0" w:evenVBand="0" w:oddHBand="0" w:evenHBand="0" w:firstRowFirstColumn="0" w:firstRowLastColumn="0" w:lastRowFirstColumn="0" w:lastRowLastColumn="0"/>
-            <w:tcW w:w="284" w:type="dxa"/>
+            <w:tcW w:w="1658" w:type="dxa"/>
           </w:tcPr>
           <w:p>
             <w:pPr>
@@ -441,7 +441,7 @@
         </w:tc>
         <w:tc>
           <w:tcPr>
-            <w:tcW w:w="7654" w:type="dxa"/>
+            <w:tcW w:w="7107" w:type="dxa"/>
           </w:tcPr>
           <w:p>
             <w:pPr>
@@ -571,7 +571,7 @@
         </w:tc>
         <w:tc>
           <w:tcPr>
-            <w:tcW w:w="5670" w:type="dxa"/>
+            <w:tcW w:w="5524" w:type="dxa"/>
           </w:tcPr>
           <w:p>
             <w:pPr>
@@ -641,13 +641,23 @@
                 <w:szCs w:val="22"/>
               </w:rPr>
             </w:pPr>
-            <w:r>
-              <w:rPr>
-                <w:rFonts w:ascii="Helvetica Neue" w:hAnsi="Helvetica Neue"/>
-                <w:sz w:val="22"/>
-                <w:szCs w:val="22"/>
-              </w:rPr>
-              <w:t>Drinkname wird vom Nutzer eingegeben und vom SB als Bestätigung widerholt, sowie Korrektheit durch Nutzer geprüft.</w:t>
+            <w:proofErr w:type="spellStart"/>
+            <w:r>
+              <w:rPr>
+                <w:rFonts w:ascii="Helvetica Neue" w:hAnsi="Helvetica Neue"/>
+                <w:sz w:val="22"/>
+                <w:szCs w:val="22"/>
+              </w:rPr>
+              <w:t>Drinkname</w:t>
+            </w:r>
+            <w:proofErr w:type="spellEnd"/>
+            <w:r>
+              <w:rPr>
+                <w:rFonts w:ascii="Helvetica Neue" w:hAnsi="Helvetica Neue"/>
+                <w:sz w:val="22"/>
+                <w:szCs w:val="22"/>
+              </w:rPr>
+              <w:t xml:space="preserve"> wird vom Nutzer eingegeben und vom SB als Bestätigung widerholt, sowie Korrektheit durch Nutzer geprüft.</w:t>
             </w:r>
           </w:p>
           <w:p>
@@ -808,15 +818,7 @@
                 <w:sz w:val="22"/>
                 <w:szCs w:val="22"/>
               </w:rPr>
-              <w:t>Möglichkeit abzubrechen und in Hauptmenü zurückzukehren</w:t>
-            </w:r>
-            <w:r>
-              <w:rPr>
-                <w:rFonts w:ascii="Helvetica Neue" w:hAnsi="Helvetica Neue"/>
-                <w:sz w:val="22"/>
-                <w:szCs w:val="22"/>
-              </w:rPr>
-              <w:t>.</w:t>
+              <w:t>Möglichkeit abzubrechen und in Hauptmenü zurückzukehren.</w:t>
             </w:r>
           </w:p>
         </w:tc>
@@ -829,7 +831,7 @@
         <w:tc>
           <w:tcPr>
             <w:cnfStyle w:val="001000000000" w:firstRow="0" w:lastRow="0" w:firstColumn="1" w:lastColumn="0" w:oddVBand="0" w:evenVBand="0" w:oddHBand="0" w:evenHBand="0" w:firstRowFirstColumn="0" w:firstRowLastColumn="0" w:lastRowFirstColumn="0" w:lastRowLastColumn="0"/>
-            <w:tcW w:w="284" w:type="dxa"/>
+            <w:tcW w:w="1658" w:type="dxa"/>
           </w:tcPr>
           <w:p>
             <w:pPr>
@@ -852,7 +854,7 @@
         </w:tc>
         <w:tc>
           <w:tcPr>
-            <w:tcW w:w="7654" w:type="dxa"/>
+            <w:tcW w:w="7107" w:type="dxa"/>
           </w:tcPr>
           <w:p>
             <w:pPr>
@@ -892,7 +894,7 @@
         </w:tc>
         <w:tc>
           <w:tcPr>
-            <w:tcW w:w="5670" w:type="dxa"/>
+            <w:tcW w:w="5524" w:type="dxa"/>
           </w:tcPr>
           <w:p>
             <w:pPr>
@@ -931,13 +933,23 @@
                 <w:szCs w:val="22"/>
               </w:rPr>
             </w:pPr>
-            <w:r>
-              <w:rPr>
-                <w:rFonts w:ascii="Helvetica Neue" w:hAnsi="Helvetica Neue"/>
-                <w:sz w:val="22"/>
-                <w:szCs w:val="22"/>
-              </w:rPr>
-              <w:t>Drinkname wird vom Nutzer genannt.</w:t>
+            <w:proofErr w:type="spellStart"/>
+            <w:r>
+              <w:rPr>
+                <w:rFonts w:ascii="Helvetica Neue" w:hAnsi="Helvetica Neue"/>
+                <w:sz w:val="22"/>
+                <w:szCs w:val="22"/>
+              </w:rPr>
+              <w:t>Drinkname</w:t>
+            </w:r>
+            <w:proofErr w:type="spellEnd"/>
+            <w:r>
+              <w:rPr>
+                <w:rFonts w:ascii="Helvetica Neue" w:hAnsi="Helvetica Neue"/>
+                <w:sz w:val="22"/>
+                <w:szCs w:val="22"/>
+              </w:rPr>
+              <w:t xml:space="preserve"> wird vom Nutzer genannt.</w:t>
             </w:r>
           </w:p>
           <w:p>
@@ -1042,7 +1054,7 @@
         <w:tc>
           <w:tcPr>
             <w:cnfStyle w:val="001000000000" w:firstRow="0" w:lastRow="0" w:firstColumn="1" w:lastColumn="0" w:oddVBand="0" w:evenVBand="0" w:oddHBand="0" w:evenHBand="0" w:firstRowFirstColumn="0" w:firstRowLastColumn="0" w:lastRowFirstColumn="0" w:lastRowLastColumn="0"/>
-            <w:tcW w:w="284" w:type="dxa"/>
+            <w:tcW w:w="1658" w:type="dxa"/>
           </w:tcPr>
           <w:p>
             <w:pPr>
@@ -1066,7 +1078,7 @@
         </w:tc>
         <w:tc>
           <w:tcPr>
-            <w:tcW w:w="7654" w:type="dxa"/>
+            <w:tcW w:w="7107" w:type="dxa"/>
           </w:tcPr>
           <w:p>
             <w:pPr>
@@ -1098,7 +1110,7 @@
         </w:tc>
         <w:tc>
           <w:tcPr>
-            <w:tcW w:w="5670" w:type="dxa"/>
+            <w:tcW w:w="5524" w:type="dxa"/>
           </w:tcPr>
           <w:p>
             <w:pPr>
@@ -1235,15 +1247,7 @@
                 <w:sz w:val="22"/>
                 <w:szCs w:val="22"/>
               </w:rPr>
-              <w:t>Möglichkeit abzubrechen und in Hauptmenü zurückzukehren</w:t>
-            </w:r>
-            <w:r>
-              <w:rPr>
-                <w:rFonts w:ascii="Helvetica Neue" w:hAnsi="Helvetica Neue"/>
-                <w:sz w:val="22"/>
-                <w:szCs w:val="22"/>
-              </w:rPr>
-              <w:t>.</w:t>
+              <w:t>Möglichkeit abzubrechen und in Hauptmenü zurückzukehren.</w:t>
             </w:r>
           </w:p>
         </w:tc>
@@ -1256,7 +1260,7 @@
         <w:tc>
           <w:tcPr>
             <w:cnfStyle w:val="001000000000" w:firstRow="0" w:lastRow="0" w:firstColumn="1" w:lastColumn="0" w:oddVBand="0" w:evenVBand="0" w:oddHBand="0" w:evenHBand="0" w:firstRowFirstColumn="0" w:firstRowLastColumn="0" w:lastRowFirstColumn="0" w:lastRowLastColumn="0"/>
-            <w:tcW w:w="284" w:type="dxa"/>
+            <w:tcW w:w="1658" w:type="dxa"/>
           </w:tcPr>
           <w:p>
             <w:pPr>
@@ -1279,7 +1283,7 @@
         </w:tc>
         <w:tc>
           <w:tcPr>
-            <w:tcW w:w="7654" w:type="dxa"/>
+            <w:tcW w:w="7107" w:type="dxa"/>
           </w:tcPr>
           <w:p>
             <w:pPr>
@@ -1311,7 +1315,7 @@
         </w:tc>
         <w:tc>
           <w:tcPr>
-            <w:tcW w:w="5670" w:type="dxa"/>
+            <w:tcW w:w="5524" w:type="dxa"/>
           </w:tcPr>
           <w:p>
             <w:pPr>
@@ -1379,15 +1383,7 @@
                 <w:sz w:val="22"/>
                 <w:szCs w:val="22"/>
               </w:rPr>
-              <w:t>Möglichkeit abzubrechen und in Hauptmenü zurückzukehren</w:t>
-            </w:r>
-            <w:r>
-              <w:rPr>
-                <w:rFonts w:ascii="Helvetica Neue" w:hAnsi="Helvetica Neue"/>
-                <w:sz w:val="22"/>
-                <w:szCs w:val="22"/>
-              </w:rPr>
-              <w:t>.</w:t>
+              <w:t>Möglichkeit abzubrechen und in Hauptmenü zurückzukehren.</w:t>
             </w:r>
           </w:p>
         </w:tc>
@@ -1399,7 +1395,7 @@
         <w:tc>
           <w:tcPr>
             <w:cnfStyle w:val="001000000000" w:firstRow="0" w:lastRow="0" w:firstColumn="1" w:lastColumn="0" w:oddVBand="0" w:evenVBand="0" w:oddHBand="0" w:evenHBand="0" w:firstRowFirstColumn="0" w:firstRowLastColumn="0" w:lastRowFirstColumn="0" w:lastRowLastColumn="0"/>
-            <w:tcW w:w="284" w:type="dxa"/>
+            <w:tcW w:w="1658" w:type="dxa"/>
           </w:tcPr>
           <w:p>
             <w:pPr>
@@ -1422,7 +1418,7 @@
         </w:tc>
         <w:tc>
           <w:tcPr>
-            <w:tcW w:w="7654" w:type="dxa"/>
+            <w:tcW w:w="7107" w:type="dxa"/>
           </w:tcPr>
           <w:p>
             <w:pPr>
@@ -1446,7 +1442,7 @@
         </w:tc>
         <w:tc>
           <w:tcPr>
-            <w:tcW w:w="5670" w:type="dxa"/>
+            <w:tcW w:w="5524" w:type="dxa"/>
           </w:tcPr>
           <w:p>
             <w:pPr>
@@ -1538,15 +1534,7 @@
                 <w:szCs w:val="22"/>
               </w:rPr>
               <w:lastRenderedPageBreak/>
-              <w:t>Möglichkeit abzubrechen und in Hauptmenü zurückzukehren</w:t>
-            </w:r>
-            <w:r>
-              <w:rPr>
-                <w:rFonts w:ascii="Helvetica Neue" w:hAnsi="Helvetica Neue"/>
-                <w:sz w:val="22"/>
-                <w:szCs w:val="22"/>
-              </w:rPr>
-              <w:t>.</w:t>
+              <w:t>Möglichkeit abzubrechen und in Hauptmenü zurückzukehren.</w:t>
             </w:r>
           </w:p>
         </w:tc>
@@ -1559,7 +1547,7 @@
         <w:tc>
           <w:tcPr>
             <w:cnfStyle w:val="001000000000" w:firstRow="0" w:lastRow="0" w:firstColumn="1" w:lastColumn="0" w:oddVBand="0" w:evenVBand="0" w:oddHBand="0" w:evenHBand="0" w:firstRowFirstColumn="0" w:firstRowLastColumn="0" w:lastRowFirstColumn="0" w:lastRowLastColumn="0"/>
-            <w:tcW w:w="284" w:type="dxa"/>
+            <w:tcW w:w="1658" w:type="dxa"/>
           </w:tcPr>
           <w:p>
             <w:pPr>
@@ -1583,7 +1571,7 @@
         </w:tc>
         <w:tc>
           <w:tcPr>
-            <w:tcW w:w="7654" w:type="dxa"/>
+            <w:tcW w:w="7107" w:type="dxa"/>
           </w:tcPr>
           <w:p>
             <w:pPr>
@@ -1601,31 +1589,63 @@
                 <w:sz w:val="22"/>
                 <w:szCs w:val="22"/>
               </w:rPr>
-              <w:t xml:space="preserve">Als User möchte ich vom Simple Barkeeper einen Drink anhand einer genannten Zutat </w:t>
-            </w:r>
-            <w:r>
-              <w:rPr>
-                <w:rFonts w:ascii="Helvetica Neue" w:hAnsi="Helvetica Neue"/>
-                <w:sz w:val="22"/>
-                <w:szCs w:val="22"/>
-              </w:rPr>
-              <w:t xml:space="preserve">und der aktuellen Tageszeit </w:t>
-            </w:r>
-            <w:r>
-              <w:rPr>
-                <w:rFonts w:ascii="Helvetica Neue" w:hAnsi="Helvetica Neue"/>
-                <w:sz w:val="22"/>
-                <w:szCs w:val="22"/>
-              </w:rPr>
-              <w:t>vorgeschlagen bekommen, um mir keine eigenen Gedanken zu einem Getränkewunsch machen zu müssen</w:t>
-            </w:r>
-            <w:r>
-              <w:rPr>
-                <w:rFonts w:ascii="Helvetica Neue" w:hAnsi="Helvetica Neue"/>
-                <w:sz w:val="22"/>
-                <w:szCs w:val="22"/>
-              </w:rPr>
-              <w:t xml:space="preserve">, </w:t>
+              <w:t xml:space="preserve">Als User möchte ich vom Simple Barkeeper </w:t>
+            </w:r>
+            <w:r>
+              <w:rPr>
+                <w:rFonts w:ascii="Helvetica Neue" w:hAnsi="Helvetica Neue"/>
+                <w:sz w:val="22"/>
+                <w:szCs w:val="22"/>
+              </w:rPr>
+              <w:t xml:space="preserve">tageszeitabhängig </w:t>
+            </w:r>
+            <w:r>
+              <w:rPr>
+                <w:rFonts w:ascii="Helvetica Neue" w:hAnsi="Helvetica Neue"/>
+                <w:sz w:val="22"/>
+                <w:szCs w:val="22"/>
+              </w:rPr>
+              <w:t xml:space="preserve">einen Drink </w:t>
+            </w:r>
+            <w:r>
+              <w:rPr>
+                <w:rFonts w:ascii="Helvetica Neue" w:hAnsi="Helvetica Neue"/>
+                <w:sz w:val="22"/>
+                <w:szCs w:val="22"/>
+              </w:rPr>
+              <w:t xml:space="preserve">vorgeschlagen bekommen - </w:t>
+            </w:r>
+            <w:r>
+              <w:rPr>
+                <w:rFonts w:ascii="Helvetica Neue" w:hAnsi="Helvetica Neue"/>
+                <w:sz w:val="22"/>
+                <w:szCs w:val="22"/>
+              </w:rPr>
+              <w:t>anhand einer genannten Zutat</w:t>
+            </w:r>
+            <w:r>
+              <w:rPr>
+                <w:rFonts w:ascii="Helvetica Neue" w:hAnsi="Helvetica Neue"/>
+                <w:sz w:val="22"/>
+                <w:szCs w:val="22"/>
+              </w:rPr>
+              <w:t xml:space="preserve">, eines Geschmacks oder per Zufall und unter der Angabe ob Alkohol erwünscht ist. Ich will mir keine </w:t>
+            </w:r>
+            <w:r>
+              <w:rPr>
+                <w:rFonts w:ascii="Helvetica Neue" w:hAnsi="Helvetica Neue"/>
+                <w:sz w:val="22"/>
+                <w:szCs w:val="22"/>
+              </w:rPr>
+              <w:t xml:space="preserve">eigenen Gedanken zu einem Getränkewunsch machen </w:t>
+            </w:r>
+            <w:r>
+              <w:rPr>
+                <w:rFonts w:ascii="Helvetica Neue" w:hAnsi="Helvetica Neue"/>
+                <w:sz w:val="22"/>
+                <w:szCs w:val="22"/>
+              </w:rPr>
+              <w:t xml:space="preserve">und </w:t>
             </w:r>
             <w:r>
               <w:rPr>
@@ -1634,14 +1654,6 @@
                 <w:szCs w:val="22"/>
               </w:rPr>
               <w:t>eventuell vorhandene Zutaten aufzubrauchen</w:t>
-            </w:r>
-            <w:r>
-              <w:rPr>
-                <w:rFonts w:ascii="Helvetica Neue" w:hAnsi="Helvetica Neue"/>
-                <w:sz w:val="22"/>
-                <w:szCs w:val="22"/>
-              </w:rPr>
-              <w:t xml:space="preserve"> und dabei</w:t>
             </w:r>
             <w:r>
               <w:rPr>
@@ -1655,7 +1667,7 @@
         </w:tc>
         <w:tc>
           <w:tcPr>
-            <w:tcW w:w="5670" w:type="dxa"/>
+            <w:tcW w:w="5524" w:type="dxa"/>
           </w:tcPr>
           <w:p>
             <w:pPr>
@@ -1677,7 +1689,23 @@
                 <w:sz w:val="22"/>
                 <w:szCs w:val="22"/>
               </w:rPr>
-              <w:t>User ruft Funktion per Ausruf "Drink vorschlagen auf" und wird vom SB gefragt, ob nach Zutat/Geschmack/Alkoholgehalt.</w:t>
+              <w:t>User ruft Funktion per Ausruf "Drink vorschlagen auf" und wird vom SB gefragt, ob</w:t>
+            </w:r>
+            <w:r>
+              <w:rPr>
+                <w:rFonts w:ascii="Helvetica Neue" w:hAnsi="Helvetica Neue"/>
+                <w:sz w:val="22"/>
+                <w:szCs w:val="22"/>
+              </w:rPr>
+              <w:t xml:space="preserve"> Alkohol erlaubt ist</w:t>
+            </w:r>
+            <w:r>
+              <w:rPr>
+                <w:rFonts w:ascii="Helvetica Neue" w:hAnsi="Helvetica Neue"/>
+                <w:sz w:val="22"/>
+                <w:szCs w:val="22"/>
+              </w:rPr>
+              <w:t>.</w:t>
             </w:r>
           </w:p>
           <w:p>
@@ -1700,7 +1728,47 @@
                 <w:sz w:val="22"/>
                 <w:szCs w:val="22"/>
               </w:rPr>
-              <w:t>Nach der Wahl "Zutat" wird vom SB eine gewünschte Zutat erfragt.</w:t>
+              <w:t xml:space="preserve">Nach seiner Antwort </w:t>
+            </w:r>
+            <w:r>
+              <w:rPr>
+                <w:rFonts w:ascii="Helvetica Neue" w:hAnsi="Helvetica Neue"/>
+                <w:sz w:val="22"/>
+                <w:szCs w:val="22"/>
+              </w:rPr>
+              <w:t xml:space="preserve">wird </w:t>
+            </w:r>
+            <w:r>
+              <w:rPr>
+                <w:rFonts w:ascii="Helvetica Neue" w:hAnsi="Helvetica Neue"/>
+                <w:sz w:val="22"/>
+                <w:szCs w:val="22"/>
+              </w:rPr>
+              <w:t xml:space="preserve">er </w:t>
+            </w:r>
+            <w:r>
+              <w:rPr>
+                <w:rFonts w:ascii="Helvetica Neue" w:hAnsi="Helvetica Neue"/>
+                <w:sz w:val="22"/>
+                <w:szCs w:val="22"/>
+              </w:rPr>
+              <w:t>vom SB gefragt, ob nach Zutat/Geschmack/</w:t>
+            </w:r>
+            <w:r>
+              <w:rPr>
+                <w:rFonts w:ascii="Helvetica Neue" w:hAnsi="Helvetica Neue"/>
+                <w:sz w:val="22"/>
+                <w:szCs w:val="22"/>
+              </w:rPr>
+              <w:t>Zufall</w:t>
+            </w:r>
+            <w:r>
+              <w:rPr>
+                <w:rFonts w:ascii="Helvetica Neue" w:hAnsi="Helvetica Neue"/>
+                <w:sz w:val="22"/>
+                <w:szCs w:val="22"/>
+              </w:rPr>
+              <w:t>.</w:t>
             </w:r>
           </w:p>
           <w:p>
@@ -1723,7 +1791,41 @@
                 <w:sz w:val="22"/>
                 <w:szCs w:val="22"/>
               </w:rPr>
-              <w:t>User nennt diese und erhält, angepasst an die Tageszeit, einen entsprechenden Vorschlag vom SB (Drinkname).</w:t>
+              <w:t>Bei</w:t>
+            </w:r>
+            <w:r>
+              <w:rPr>
+                <w:rFonts w:ascii="Helvetica Neue" w:hAnsi="Helvetica Neue"/>
+                <w:sz w:val="22"/>
+                <w:szCs w:val="22"/>
+              </w:rPr>
+              <w:t xml:space="preserve"> der Wahl "Zutat" wird vom SB eine gewünschte Zutat erfragt</w:t>
+            </w:r>
+            <w:r>
+              <w:rPr>
+                <w:rFonts w:ascii="Helvetica Neue" w:hAnsi="Helvetica Neue"/>
+                <w:sz w:val="22"/>
+                <w:szCs w:val="22"/>
+              </w:rPr>
+              <w:t xml:space="preserve">, bei der Wahl "Geschmack" ein Geschmack. Bei Zufall wird </w:t>
+            </w:r>
+            <w:proofErr w:type="spellStart"/>
+            <w:r>
+              <w:rPr>
+                <w:rFonts w:ascii="Helvetica Neue" w:hAnsi="Helvetica Neue"/>
+                <w:sz w:val="22"/>
+                <w:szCs w:val="22"/>
+              </w:rPr>
+              <w:t>random</w:t>
+            </w:r>
+            <w:proofErr w:type="spellEnd"/>
+            <w:r>
+              <w:rPr>
+                <w:rFonts w:ascii="Helvetica Neue" w:hAnsi="Helvetica Neue"/>
+                <w:sz w:val="22"/>
+                <w:szCs w:val="22"/>
+              </w:rPr>
+              <w:t xml:space="preserve"> ausgewählt.</w:t>
             </w:r>
           </w:p>
           <w:p>
@@ -1746,7 +1848,41 @@
                 <w:sz w:val="22"/>
                 <w:szCs w:val="22"/>
               </w:rPr>
-              <w:t>Danach erfolgt Frage, ob weiterer Vorschlag erfolgen soll.</w:t>
+              <w:t xml:space="preserve">User nennt </w:t>
+            </w:r>
+            <w:r>
+              <w:rPr>
+                <w:rFonts w:ascii="Helvetica Neue" w:hAnsi="Helvetica Neue"/>
+                <w:sz w:val="22"/>
+                <w:szCs w:val="22"/>
+              </w:rPr>
+              <w:t>Zutat/Geschmack</w:t>
+            </w:r>
+            <w:r>
+              <w:rPr>
+                <w:rFonts w:ascii="Helvetica Neue" w:hAnsi="Helvetica Neue"/>
+                <w:sz w:val="22"/>
+                <w:szCs w:val="22"/>
+              </w:rPr>
+              <w:t xml:space="preserve"> und erhält, angepasst an die Tageszeit, einen entsprechenden Vorschlag vom SB (</w:t>
+            </w:r>
+            <w:proofErr w:type="spellStart"/>
+            <w:r>
+              <w:rPr>
+                <w:rFonts w:ascii="Helvetica Neue" w:hAnsi="Helvetica Neue"/>
+                <w:sz w:val="22"/>
+                <w:szCs w:val="22"/>
+              </w:rPr>
+              <w:t>Drinkname</w:t>
+            </w:r>
+            <w:proofErr w:type="spellEnd"/>
+            <w:r>
+              <w:rPr>
+                <w:rFonts w:ascii="Helvetica Neue" w:hAnsi="Helvetica Neue"/>
+                <w:sz w:val="22"/>
+                <w:szCs w:val="22"/>
+              </w:rPr>
+              <w:t>).</w:t>
             </w:r>
           </w:p>
           <w:p>
@@ -1769,7 +1905,7 @@
                 <w:sz w:val="22"/>
                 <w:szCs w:val="22"/>
               </w:rPr>
-              <w:t>Falls ja, Wiederholung des Blocks.</w:t>
+              <w:t>Danach erfolgt Frage, ob weiterer Vorschlag erfolgen soll.</w:t>
             </w:r>
           </w:p>
           <w:p>
@@ -1792,115 +1928,15 @@
                 <w:sz w:val="22"/>
                 <w:szCs w:val="22"/>
               </w:rPr>
-              <w:t>Falls nein, Rückkehr zum Hauptmenü.</w:t>
-            </w:r>
-          </w:p>
-          <w:p>
-            <w:pPr>
-              <w:pStyle w:val="StandardWeb"/>
-              <w:numPr>
-                <w:ilvl w:val="0"/>
-                <w:numId w:val="7"/>
-              </w:numPr>
-              <w:cnfStyle w:val="000000100000" w:firstRow="0" w:lastRow="0" w:firstColumn="0" w:lastColumn="0" w:oddVBand="0" w:evenVBand="0" w:oddHBand="1" w:evenHBand="0" w:firstRowFirstColumn="0" w:firstRowLastColumn="0" w:lastRowFirstColumn="0" w:lastRowLastColumn="0"/>
-              <w:rPr>
-                <w:rFonts w:ascii="Helvetica Neue" w:hAnsi="Helvetica Neue"/>
-                <w:sz w:val="22"/>
-                <w:szCs w:val="22"/>
-              </w:rPr>
-            </w:pPr>
-            <w:r>
-              <w:rPr>
-                <w:rFonts w:ascii="Helvetica Neue" w:hAnsi="Helvetica Neue"/>
-                <w:sz w:val="22"/>
-                <w:szCs w:val="22"/>
-              </w:rPr>
-              <w:t>Möglichkeit abzubrechen und in Hauptmenü zurückzukehren.</w:t>
-            </w:r>
-          </w:p>
-        </w:tc>
-      </w:tr>
-      <w:tr>
-        <w:trPr>
-          <w:jc w:val="center"/>
-        </w:trPr>
-        <w:tc>
-          <w:tcPr>
-            <w:cnfStyle w:val="001000000000" w:firstRow="0" w:lastRow="0" w:firstColumn="1" w:lastColumn="0" w:oddVBand="0" w:evenVBand="0" w:oddHBand="0" w:evenHBand="0" w:firstRowFirstColumn="0" w:firstRowLastColumn="0" w:lastRowFirstColumn="0" w:lastRowLastColumn="0"/>
-            <w:tcW w:w="284" w:type="dxa"/>
-          </w:tcPr>
-          <w:p>
-            <w:pPr>
-              <w:pStyle w:val="StandardWeb"/>
-              <w:rPr>
-                <w:rFonts w:ascii="Helvetica Neue" w:hAnsi="Helvetica Neue"/>
-                <w:sz w:val="22"/>
-                <w:szCs w:val="22"/>
-              </w:rPr>
-            </w:pPr>
-            <w:r>
-              <w:rPr>
-                <w:rFonts w:ascii="Helvetica Neue" w:hAnsi="Helvetica Neue"/>
-                <w:sz w:val="22"/>
-                <w:szCs w:val="22"/>
-              </w:rPr>
-              <w:t>Drink vorschlagen nach Geschmack</w:t>
-            </w:r>
-          </w:p>
-        </w:tc>
-        <w:tc>
-          <w:tcPr>
-            <w:tcW w:w="7654" w:type="dxa"/>
-          </w:tcPr>
-          <w:p>
-            <w:pPr>
-              <w:pStyle w:val="StandardWeb"/>
-              <w:cnfStyle w:val="000000000000" w:firstRow="0" w:lastRow="0" w:firstColumn="0" w:lastColumn="0" w:oddVBand="0" w:evenVBand="0" w:oddHBand="0" w:evenHBand="0" w:firstRowFirstColumn="0" w:firstRowLastColumn="0" w:lastRowFirstColumn="0" w:lastRowLastColumn="0"/>
-              <w:rPr>
-                <w:rFonts w:ascii="Helvetica Neue" w:hAnsi="Helvetica Neue"/>
-                <w:sz w:val="22"/>
-                <w:szCs w:val="22"/>
-              </w:rPr>
-            </w:pPr>
-            <w:r>
-              <w:rPr>
-                <w:rFonts w:ascii="Helvetica Neue" w:hAnsi="Helvetica Neue"/>
-                <w:sz w:val="22"/>
-                <w:szCs w:val="22"/>
-              </w:rPr>
-              <w:t xml:space="preserve">Als User möchte ich vom Simple Barkeeper einen Drink anhand </w:t>
-            </w:r>
-            <w:r>
-              <w:rPr>
-                <w:rFonts w:ascii="Helvetica Neue" w:hAnsi="Helvetica Neue"/>
-                <w:sz w:val="22"/>
-                <w:szCs w:val="22"/>
-              </w:rPr>
-              <w:t xml:space="preserve">eines gewünschten Geschmacks </w:t>
-            </w:r>
-            <w:r>
-              <w:rPr>
-                <w:rFonts w:ascii="Helvetica Neue" w:hAnsi="Helvetica Neue"/>
-                <w:sz w:val="22"/>
-                <w:szCs w:val="22"/>
-              </w:rPr>
-              <w:t xml:space="preserve">und der aktuellen Tageszeit </w:t>
-            </w:r>
-            <w:r>
-              <w:rPr>
-                <w:rFonts w:ascii="Helvetica Neue" w:hAnsi="Helvetica Neue"/>
-                <w:sz w:val="22"/>
-                <w:szCs w:val="22"/>
-              </w:rPr>
-              <w:t>vorgeschlagen</w:t>
-            </w:r>
-            <w:r>
-              <w:rPr>
-                <w:rFonts w:ascii="Helvetica Neue" w:hAnsi="Helvetica Neue"/>
-                <w:sz w:val="22"/>
-                <w:szCs w:val="22"/>
-              </w:rPr>
-              <w:t xml:space="preserve"> bekommen, um mir keine eigenen Gedanken zu einem Getränkewunsch machen zu müssen</w:t>
+              <w:t xml:space="preserve">Falls ja, </w:t>
+            </w:r>
+            <w:r>
+              <w:rPr>
+                <w:rFonts w:ascii="Helvetica Neue" w:hAnsi="Helvetica Neue"/>
+                <w:sz w:val="22"/>
+                <w:szCs w:val="22"/>
+              </w:rPr>
+              <w:t>neuer Vorschlag nach bekannten Vorgaben</w:t>
             </w:r>
             <w:r>
               <w:rPr>
@@ -1909,509 +1945,6 @@
                 <w:szCs w:val="22"/>
               </w:rPr>
               <w:t>.</w:t>
-            </w:r>
-          </w:p>
-        </w:tc>
-        <w:tc>
-          <w:tcPr>
-            <w:tcW w:w="5670" w:type="dxa"/>
-          </w:tcPr>
-          <w:p>
-            <w:pPr>
-              <w:pStyle w:val="StandardWeb"/>
-              <w:numPr>
-                <w:ilvl w:val="0"/>
-                <w:numId w:val="7"/>
-              </w:numPr>
-              <w:cnfStyle w:val="000000000000" w:firstRow="0" w:lastRow="0" w:firstColumn="0" w:lastColumn="0" w:oddVBand="0" w:evenVBand="0" w:oddHBand="0" w:evenHBand="0" w:firstRowFirstColumn="0" w:firstRowLastColumn="0" w:lastRowFirstColumn="0" w:lastRowLastColumn="0"/>
-              <w:rPr>
-                <w:rFonts w:ascii="Helvetica Neue" w:hAnsi="Helvetica Neue"/>
-                <w:sz w:val="22"/>
-                <w:szCs w:val="22"/>
-              </w:rPr>
-            </w:pPr>
-            <w:r>
-              <w:rPr>
-                <w:rFonts w:ascii="Helvetica Neue" w:hAnsi="Helvetica Neue"/>
-                <w:sz w:val="22"/>
-                <w:szCs w:val="22"/>
-              </w:rPr>
-              <w:t>User ruft Funktion per Ausruf "Drink vorschlagen auf" und wird vom SB gefragt, ob nach Zutat/Geschmack/Alkoholgehalt.</w:t>
-            </w:r>
-          </w:p>
-          <w:p>
-            <w:pPr>
-              <w:pStyle w:val="StandardWeb"/>
-              <w:numPr>
-                <w:ilvl w:val="0"/>
-                <w:numId w:val="7"/>
-              </w:numPr>
-              <w:cnfStyle w:val="000000000000" w:firstRow="0" w:lastRow="0" w:firstColumn="0" w:lastColumn="0" w:oddVBand="0" w:evenVBand="0" w:oddHBand="0" w:evenHBand="0" w:firstRowFirstColumn="0" w:firstRowLastColumn="0" w:lastRowFirstColumn="0" w:lastRowLastColumn="0"/>
-              <w:rPr>
-                <w:rFonts w:ascii="Helvetica Neue" w:hAnsi="Helvetica Neue"/>
-                <w:sz w:val="22"/>
-                <w:szCs w:val="22"/>
-              </w:rPr>
-            </w:pPr>
-            <w:r>
-              <w:rPr>
-                <w:rFonts w:ascii="Helvetica Neue" w:hAnsi="Helvetica Neue"/>
-                <w:sz w:val="22"/>
-                <w:szCs w:val="22"/>
-              </w:rPr>
-              <w:t>Nach der Wahl "</w:t>
-            </w:r>
-            <w:r>
-              <w:rPr>
-                <w:rFonts w:ascii="Helvetica Neue" w:hAnsi="Helvetica Neue"/>
-                <w:sz w:val="22"/>
-                <w:szCs w:val="22"/>
-              </w:rPr>
-              <w:t>Geschmack</w:t>
-            </w:r>
-            <w:r>
-              <w:rPr>
-                <w:rFonts w:ascii="Helvetica Neue" w:hAnsi="Helvetica Neue"/>
-                <w:sz w:val="22"/>
-                <w:szCs w:val="22"/>
-              </w:rPr>
-              <w:t>" wird vom SB ein gewünschte</w:t>
-            </w:r>
-            <w:r>
-              <w:rPr>
-                <w:rFonts w:ascii="Helvetica Neue" w:hAnsi="Helvetica Neue"/>
-                <w:sz w:val="22"/>
-                <w:szCs w:val="22"/>
-              </w:rPr>
-              <w:t>r</w:t>
-            </w:r>
-            <w:r>
-              <w:rPr>
-                <w:rFonts w:ascii="Helvetica Neue" w:hAnsi="Helvetica Neue"/>
-                <w:sz w:val="22"/>
-                <w:szCs w:val="22"/>
-              </w:rPr>
-              <w:t xml:space="preserve"> </w:t>
-            </w:r>
-            <w:r>
-              <w:rPr>
-                <w:rFonts w:ascii="Helvetica Neue" w:hAnsi="Helvetica Neue"/>
-                <w:sz w:val="22"/>
-                <w:szCs w:val="22"/>
-              </w:rPr>
-              <w:t>Geschmack</w:t>
-            </w:r>
-            <w:r>
-              <w:rPr>
-                <w:rFonts w:ascii="Helvetica Neue" w:hAnsi="Helvetica Neue"/>
-                <w:sz w:val="22"/>
-                <w:szCs w:val="22"/>
-              </w:rPr>
-              <w:t xml:space="preserve"> erfragt.</w:t>
-            </w:r>
-          </w:p>
-          <w:p>
-            <w:pPr>
-              <w:pStyle w:val="StandardWeb"/>
-              <w:numPr>
-                <w:ilvl w:val="0"/>
-                <w:numId w:val="7"/>
-              </w:numPr>
-              <w:cnfStyle w:val="000000000000" w:firstRow="0" w:lastRow="0" w:firstColumn="0" w:lastColumn="0" w:oddVBand="0" w:evenVBand="0" w:oddHBand="0" w:evenHBand="0" w:firstRowFirstColumn="0" w:firstRowLastColumn="0" w:lastRowFirstColumn="0" w:lastRowLastColumn="0"/>
-              <w:rPr>
-                <w:rFonts w:ascii="Helvetica Neue" w:hAnsi="Helvetica Neue"/>
-                <w:sz w:val="22"/>
-                <w:szCs w:val="22"/>
-              </w:rPr>
-            </w:pPr>
-            <w:r>
-              <w:rPr>
-                <w:rFonts w:ascii="Helvetica Neue" w:hAnsi="Helvetica Neue"/>
-                <w:sz w:val="22"/>
-                <w:szCs w:val="22"/>
-              </w:rPr>
-              <w:t>User nennt diese und erhält, angepasst an die Tageszeit, einen entsprechenden Vorschlag vom SB (Drinkname).</w:t>
-            </w:r>
-          </w:p>
-          <w:p>
-            <w:pPr>
-              <w:pStyle w:val="StandardWeb"/>
-              <w:numPr>
-                <w:ilvl w:val="0"/>
-                <w:numId w:val="7"/>
-              </w:numPr>
-              <w:cnfStyle w:val="000000000000" w:firstRow="0" w:lastRow="0" w:firstColumn="0" w:lastColumn="0" w:oddVBand="0" w:evenVBand="0" w:oddHBand="0" w:evenHBand="0" w:firstRowFirstColumn="0" w:firstRowLastColumn="0" w:lastRowFirstColumn="0" w:lastRowLastColumn="0"/>
-              <w:rPr>
-                <w:rFonts w:ascii="Helvetica Neue" w:hAnsi="Helvetica Neue"/>
-                <w:sz w:val="22"/>
-                <w:szCs w:val="22"/>
-              </w:rPr>
-            </w:pPr>
-            <w:r>
-              <w:rPr>
-                <w:rFonts w:ascii="Helvetica Neue" w:hAnsi="Helvetica Neue"/>
-                <w:sz w:val="22"/>
-                <w:szCs w:val="22"/>
-              </w:rPr>
-              <w:t>Danach erfolgt Frage, ob weiterer Vorschlag erfolgen soll.</w:t>
-            </w:r>
-          </w:p>
-          <w:p>
-            <w:pPr>
-              <w:pStyle w:val="StandardWeb"/>
-              <w:numPr>
-                <w:ilvl w:val="0"/>
-                <w:numId w:val="7"/>
-              </w:numPr>
-              <w:cnfStyle w:val="000000000000" w:firstRow="0" w:lastRow="0" w:firstColumn="0" w:lastColumn="0" w:oddVBand="0" w:evenVBand="0" w:oddHBand="0" w:evenHBand="0" w:firstRowFirstColumn="0" w:firstRowLastColumn="0" w:lastRowFirstColumn="0" w:lastRowLastColumn="0"/>
-              <w:rPr>
-                <w:rFonts w:ascii="Helvetica Neue" w:hAnsi="Helvetica Neue"/>
-                <w:sz w:val="22"/>
-                <w:szCs w:val="22"/>
-              </w:rPr>
-            </w:pPr>
-            <w:r>
-              <w:rPr>
-                <w:rFonts w:ascii="Helvetica Neue" w:hAnsi="Helvetica Neue"/>
-                <w:sz w:val="22"/>
-                <w:szCs w:val="22"/>
-              </w:rPr>
-              <w:t xml:space="preserve">Falls ja, </w:t>
-            </w:r>
-            <w:r>
-              <w:rPr>
-                <w:rFonts w:ascii="Helvetica Neue" w:hAnsi="Helvetica Neue"/>
-                <w:sz w:val="22"/>
-                <w:szCs w:val="22"/>
-              </w:rPr>
-              <w:t>Wiederholung</w:t>
-            </w:r>
-            <w:r>
-              <w:rPr>
-                <w:rFonts w:ascii="Helvetica Neue" w:hAnsi="Helvetica Neue"/>
-                <w:sz w:val="22"/>
-                <w:szCs w:val="22"/>
-              </w:rPr>
-              <w:t xml:space="preserve"> des Blocks.</w:t>
-            </w:r>
-          </w:p>
-          <w:p>
-            <w:pPr>
-              <w:pStyle w:val="StandardWeb"/>
-              <w:numPr>
-                <w:ilvl w:val="0"/>
-                <w:numId w:val="7"/>
-              </w:numPr>
-              <w:cnfStyle w:val="000000000000" w:firstRow="0" w:lastRow="0" w:firstColumn="0" w:lastColumn="0" w:oddVBand="0" w:evenVBand="0" w:oddHBand="0" w:evenHBand="0" w:firstRowFirstColumn="0" w:firstRowLastColumn="0" w:lastRowFirstColumn="0" w:lastRowLastColumn="0"/>
-              <w:rPr>
-                <w:rFonts w:ascii="Helvetica Neue" w:hAnsi="Helvetica Neue"/>
-                <w:sz w:val="22"/>
-                <w:szCs w:val="22"/>
-              </w:rPr>
-            </w:pPr>
-            <w:r>
-              <w:rPr>
-                <w:rFonts w:ascii="Helvetica Neue" w:hAnsi="Helvetica Neue"/>
-                <w:sz w:val="22"/>
-                <w:szCs w:val="22"/>
-              </w:rPr>
-              <w:t>Falls nein, Rückkehr zum Hauptmenü.</w:t>
-            </w:r>
-          </w:p>
-          <w:p>
-            <w:pPr>
-              <w:pStyle w:val="StandardWeb"/>
-              <w:numPr>
-                <w:ilvl w:val="0"/>
-                <w:numId w:val="7"/>
-              </w:numPr>
-              <w:cnfStyle w:val="000000000000" w:firstRow="0" w:lastRow="0" w:firstColumn="0" w:lastColumn="0" w:oddVBand="0" w:evenVBand="0" w:oddHBand="0" w:evenHBand="0" w:firstRowFirstColumn="0" w:firstRowLastColumn="0" w:lastRowFirstColumn="0" w:lastRowLastColumn="0"/>
-              <w:rPr>
-                <w:rFonts w:ascii="Helvetica Neue" w:hAnsi="Helvetica Neue"/>
-                <w:sz w:val="22"/>
-                <w:szCs w:val="22"/>
-              </w:rPr>
-            </w:pPr>
-            <w:r>
-              <w:rPr>
-                <w:rFonts w:ascii="Helvetica Neue" w:hAnsi="Helvetica Neue"/>
-                <w:sz w:val="22"/>
-                <w:szCs w:val="22"/>
-              </w:rPr>
-              <w:t>Möglichkeit abzubrechen und in Hauptmenü zurückzukehren.</w:t>
-            </w:r>
-          </w:p>
-        </w:tc>
-      </w:tr>
-      <w:tr>
-        <w:trPr>
-          <w:cnfStyle w:val="000000100000" w:firstRow="0" w:lastRow="0" w:firstColumn="0" w:lastColumn="0" w:oddVBand="0" w:evenVBand="0" w:oddHBand="1" w:evenHBand="0" w:firstRowFirstColumn="0" w:firstRowLastColumn="0" w:lastRowFirstColumn="0" w:lastRowLastColumn="0"/>
-          <w:jc w:val="center"/>
-        </w:trPr>
-        <w:tc>
-          <w:tcPr>
-            <w:cnfStyle w:val="001000000000" w:firstRow="0" w:lastRow="0" w:firstColumn="1" w:lastColumn="0" w:oddVBand="0" w:evenVBand="0" w:oddHBand="0" w:evenHBand="0" w:firstRowFirstColumn="0" w:firstRowLastColumn="0" w:lastRowFirstColumn="0" w:lastRowLastColumn="0"/>
-            <w:tcW w:w="284" w:type="dxa"/>
-          </w:tcPr>
-          <w:p>
-            <w:pPr>
-              <w:pStyle w:val="StandardWeb"/>
-              <w:rPr>
-                <w:rFonts w:ascii="Helvetica Neue" w:hAnsi="Helvetica Neue"/>
-                <w:sz w:val="22"/>
-                <w:szCs w:val="22"/>
-              </w:rPr>
-            </w:pPr>
-            <w:r>
-              <w:rPr>
-                <w:rFonts w:ascii="Helvetica Neue" w:hAnsi="Helvetica Neue"/>
-                <w:sz w:val="22"/>
-                <w:szCs w:val="22"/>
-              </w:rPr>
-              <w:lastRenderedPageBreak/>
-              <w:t>Drink vorschlagen nach Alkoholgehalt</w:t>
-            </w:r>
-          </w:p>
-        </w:tc>
-        <w:tc>
-          <w:tcPr>
-            <w:tcW w:w="7654" w:type="dxa"/>
-          </w:tcPr>
-          <w:p>
-            <w:pPr>
-              <w:pStyle w:val="StandardWeb"/>
-              <w:cnfStyle w:val="000000100000" w:firstRow="0" w:lastRow="0" w:firstColumn="0" w:lastColumn="0" w:oddVBand="0" w:evenVBand="0" w:oddHBand="1" w:evenHBand="0" w:firstRowFirstColumn="0" w:firstRowLastColumn="0" w:lastRowFirstColumn="0" w:lastRowLastColumn="0"/>
-              <w:rPr>
-                <w:rFonts w:ascii="Helvetica Neue" w:hAnsi="Helvetica Neue"/>
-                <w:sz w:val="22"/>
-                <w:szCs w:val="22"/>
-              </w:rPr>
-            </w:pPr>
-            <w:r>
-              <w:rPr>
-                <w:rFonts w:ascii="Helvetica Neue" w:hAnsi="Helvetica Neue"/>
-                <w:sz w:val="22"/>
-                <w:szCs w:val="22"/>
-              </w:rPr>
-              <w:t xml:space="preserve">Als User möchte ich vom Simple Barkeeper </w:t>
-            </w:r>
-            <w:r>
-              <w:rPr>
-                <w:rFonts w:ascii="Helvetica Neue" w:hAnsi="Helvetica Neue"/>
-                <w:sz w:val="22"/>
-                <w:szCs w:val="22"/>
-              </w:rPr>
-              <w:t xml:space="preserve">je nach Gefühlslage </w:t>
-            </w:r>
-            <w:r>
-              <w:rPr>
-                <w:rFonts w:ascii="Helvetica Neue" w:hAnsi="Helvetica Neue"/>
-                <w:sz w:val="22"/>
-                <w:szCs w:val="22"/>
-              </w:rPr>
-              <w:t xml:space="preserve">einen </w:t>
-            </w:r>
-            <w:r>
-              <w:rPr>
-                <w:rFonts w:ascii="Helvetica Neue" w:hAnsi="Helvetica Neue"/>
-                <w:sz w:val="22"/>
-                <w:szCs w:val="22"/>
-              </w:rPr>
-              <w:t xml:space="preserve">Drink mit oder ohne Alkohol </w:t>
-            </w:r>
-            <w:r>
-              <w:rPr>
-                <w:rFonts w:ascii="Helvetica Neue" w:hAnsi="Helvetica Neue"/>
-                <w:sz w:val="22"/>
-                <w:szCs w:val="22"/>
-              </w:rPr>
-              <w:t xml:space="preserve">und abhängig von der aktuellen Tageszeit </w:t>
-            </w:r>
-            <w:r>
-              <w:rPr>
-                <w:rFonts w:ascii="Helvetica Neue" w:hAnsi="Helvetica Neue"/>
-                <w:sz w:val="22"/>
-                <w:szCs w:val="22"/>
-              </w:rPr>
-              <w:t>vorgeschlagen bekommen</w:t>
-            </w:r>
-            <w:r>
-              <w:rPr>
-                <w:rFonts w:ascii="Helvetica Neue" w:hAnsi="Helvetica Neue"/>
-                <w:sz w:val="22"/>
-                <w:szCs w:val="22"/>
-              </w:rPr>
-              <w:t>, um mir keine eigenen Gedanken zu einem Getränkewunsch machen zu müssen.</w:t>
-            </w:r>
-          </w:p>
-        </w:tc>
-        <w:tc>
-          <w:tcPr>
-            <w:tcW w:w="5670" w:type="dxa"/>
-          </w:tcPr>
-          <w:p>
-            <w:pPr>
-              <w:pStyle w:val="StandardWeb"/>
-              <w:numPr>
-                <w:ilvl w:val="0"/>
-                <w:numId w:val="7"/>
-              </w:numPr>
-              <w:cnfStyle w:val="000000100000" w:firstRow="0" w:lastRow="0" w:firstColumn="0" w:lastColumn="0" w:oddVBand="0" w:evenVBand="0" w:oddHBand="1" w:evenHBand="0" w:firstRowFirstColumn="0" w:firstRowLastColumn="0" w:lastRowFirstColumn="0" w:lastRowLastColumn="0"/>
-              <w:rPr>
-                <w:rFonts w:ascii="Helvetica Neue" w:hAnsi="Helvetica Neue"/>
-                <w:sz w:val="22"/>
-                <w:szCs w:val="22"/>
-              </w:rPr>
-            </w:pPr>
-            <w:r>
-              <w:rPr>
-                <w:rFonts w:ascii="Helvetica Neue" w:hAnsi="Helvetica Neue"/>
-                <w:sz w:val="22"/>
-                <w:szCs w:val="22"/>
-              </w:rPr>
-              <w:t>User ruft Funktion per Ausruf "Drink vorschlagen auf" und wird vom SB gefragt, ob nach Zutat/Geschmack/Alkoholgehalt.</w:t>
-            </w:r>
-          </w:p>
-          <w:p>
-            <w:pPr>
-              <w:pStyle w:val="StandardWeb"/>
-              <w:numPr>
-                <w:ilvl w:val="0"/>
-                <w:numId w:val="7"/>
-              </w:numPr>
-              <w:cnfStyle w:val="000000100000" w:firstRow="0" w:lastRow="0" w:firstColumn="0" w:lastColumn="0" w:oddVBand="0" w:evenVBand="0" w:oddHBand="1" w:evenHBand="0" w:firstRowFirstColumn="0" w:firstRowLastColumn="0" w:lastRowFirstColumn="0" w:lastRowLastColumn="0"/>
-              <w:rPr>
-                <w:rFonts w:ascii="Helvetica Neue" w:hAnsi="Helvetica Neue"/>
-                <w:sz w:val="22"/>
-                <w:szCs w:val="22"/>
-              </w:rPr>
-            </w:pPr>
-            <w:r>
-              <w:rPr>
-                <w:rFonts w:ascii="Helvetica Neue" w:hAnsi="Helvetica Neue"/>
-                <w:sz w:val="22"/>
-                <w:szCs w:val="22"/>
-              </w:rPr>
-              <w:t>Nach der Wahl "</w:t>
-            </w:r>
-            <w:r>
-              <w:rPr>
-                <w:rFonts w:ascii="Helvetica Neue" w:hAnsi="Helvetica Neue"/>
-                <w:sz w:val="22"/>
-                <w:szCs w:val="22"/>
-              </w:rPr>
-              <w:t>Alkoholgehalt</w:t>
-            </w:r>
-            <w:r>
-              <w:rPr>
-                <w:rFonts w:ascii="Helvetica Neue" w:hAnsi="Helvetica Neue"/>
-                <w:sz w:val="22"/>
-                <w:szCs w:val="22"/>
-              </w:rPr>
-              <w:t xml:space="preserve">" wird vom SB eine </w:t>
-            </w:r>
-            <w:r>
-              <w:rPr>
-                <w:rFonts w:ascii="Helvetica Neue" w:hAnsi="Helvetica Neue"/>
-                <w:sz w:val="22"/>
-                <w:szCs w:val="22"/>
-              </w:rPr>
-              <w:t>abgefragt, ob Vorschlag mit oder ohne Alkohol</w:t>
-            </w:r>
-            <w:r>
-              <w:rPr>
-                <w:rFonts w:ascii="Helvetica Neue" w:hAnsi="Helvetica Neue"/>
-                <w:sz w:val="22"/>
-                <w:szCs w:val="22"/>
-              </w:rPr>
-              <w:t>.</w:t>
-            </w:r>
-          </w:p>
-          <w:p>
-            <w:pPr>
-              <w:pStyle w:val="StandardWeb"/>
-              <w:numPr>
-                <w:ilvl w:val="0"/>
-                <w:numId w:val="7"/>
-              </w:numPr>
-              <w:cnfStyle w:val="000000100000" w:firstRow="0" w:lastRow="0" w:firstColumn="0" w:lastColumn="0" w:oddVBand="0" w:evenVBand="0" w:oddHBand="1" w:evenHBand="0" w:firstRowFirstColumn="0" w:firstRowLastColumn="0" w:lastRowFirstColumn="0" w:lastRowLastColumn="0"/>
-              <w:rPr>
-                <w:rFonts w:ascii="Helvetica Neue" w:hAnsi="Helvetica Neue"/>
-                <w:sz w:val="22"/>
-                <w:szCs w:val="22"/>
-              </w:rPr>
-            </w:pPr>
-            <w:r>
-              <w:rPr>
-                <w:rFonts w:ascii="Helvetica Neue" w:hAnsi="Helvetica Neue"/>
-                <w:sz w:val="22"/>
-                <w:szCs w:val="22"/>
-              </w:rPr>
-              <w:t>User nennt diese und erhält, angepasst an die Tageszeit, einen entsprechenden Vorschlag vom SB (Drinkname).</w:t>
-            </w:r>
-          </w:p>
-          <w:p>
-            <w:pPr>
-              <w:pStyle w:val="StandardWeb"/>
-              <w:numPr>
-                <w:ilvl w:val="0"/>
-                <w:numId w:val="7"/>
-              </w:numPr>
-              <w:cnfStyle w:val="000000100000" w:firstRow="0" w:lastRow="0" w:firstColumn="0" w:lastColumn="0" w:oddVBand="0" w:evenVBand="0" w:oddHBand="1" w:evenHBand="0" w:firstRowFirstColumn="0" w:firstRowLastColumn="0" w:lastRowFirstColumn="0" w:lastRowLastColumn="0"/>
-              <w:rPr>
-                <w:rFonts w:ascii="Helvetica Neue" w:hAnsi="Helvetica Neue"/>
-                <w:sz w:val="22"/>
-                <w:szCs w:val="22"/>
-              </w:rPr>
-            </w:pPr>
-            <w:r>
-              <w:rPr>
-                <w:rFonts w:ascii="Helvetica Neue" w:hAnsi="Helvetica Neue"/>
-                <w:sz w:val="22"/>
-                <w:szCs w:val="22"/>
-              </w:rPr>
-              <w:t>Danach erfolgt Frage, ob weiterer Vorschlag erfolgen soll.</w:t>
-            </w:r>
-          </w:p>
-          <w:p>
-            <w:pPr>
-              <w:pStyle w:val="StandardWeb"/>
-              <w:numPr>
-                <w:ilvl w:val="0"/>
-                <w:numId w:val="7"/>
-              </w:numPr>
-              <w:cnfStyle w:val="000000100000" w:firstRow="0" w:lastRow="0" w:firstColumn="0" w:lastColumn="0" w:oddVBand="0" w:evenVBand="0" w:oddHBand="1" w:evenHBand="0" w:firstRowFirstColumn="0" w:firstRowLastColumn="0" w:lastRowFirstColumn="0" w:lastRowLastColumn="0"/>
-              <w:rPr>
-                <w:rFonts w:ascii="Helvetica Neue" w:hAnsi="Helvetica Neue"/>
-                <w:sz w:val="22"/>
-                <w:szCs w:val="22"/>
-              </w:rPr>
-            </w:pPr>
-            <w:r>
-              <w:rPr>
-                <w:rFonts w:ascii="Helvetica Neue" w:hAnsi="Helvetica Neue"/>
-                <w:sz w:val="22"/>
-                <w:szCs w:val="22"/>
-              </w:rPr>
-              <w:t xml:space="preserve">Falls ja, </w:t>
-            </w:r>
-            <w:r>
-              <w:rPr>
-                <w:rFonts w:ascii="Helvetica Neue" w:hAnsi="Helvetica Neue"/>
-                <w:sz w:val="22"/>
-                <w:szCs w:val="22"/>
-              </w:rPr>
-              <w:t>W</w:t>
-            </w:r>
-            <w:bookmarkStart w:id="0" w:name="_GoBack"/>
-            <w:bookmarkEnd w:id="0"/>
-            <w:r>
-              <w:rPr>
-                <w:rFonts w:ascii="Helvetica Neue" w:hAnsi="Helvetica Neue"/>
-                <w:sz w:val="22"/>
-                <w:szCs w:val="22"/>
-              </w:rPr>
-              <w:t>iederholung des Blocks.</w:t>
             </w:r>
           </w:p>
           <w:p>
@@ -2470,7 +2003,7 @@
         <w:tc>
           <w:tcPr>
             <w:cnfStyle w:val="001000000000" w:firstRow="0" w:lastRow="0" w:firstColumn="1" w:lastColumn="0" w:oddVBand="0" w:evenVBand="0" w:oddHBand="0" w:evenHBand="0" w:firstRowFirstColumn="0" w:firstRowLastColumn="0" w:lastRowFirstColumn="0" w:lastRowLastColumn="0"/>
-            <w:tcW w:w="284" w:type="dxa"/>
+            <w:tcW w:w="1658" w:type="dxa"/>
           </w:tcPr>
           <w:p>
             <w:pPr>
@@ -2487,13 +2020,14 @@
                 <w:sz w:val="22"/>
                 <w:szCs w:val="22"/>
               </w:rPr>
+              <w:lastRenderedPageBreak/>
               <w:t>Hilfe verlangen</w:t>
             </w:r>
           </w:p>
         </w:tc>
         <w:tc>
           <w:tcPr>
-            <w:tcW w:w="7654" w:type="dxa"/>
+            <w:tcW w:w="7107" w:type="dxa"/>
           </w:tcPr>
           <w:p>
             <w:pPr>
@@ -2533,7 +2067,7 @@
         </w:tc>
         <w:tc>
           <w:tcPr>
-            <w:tcW w:w="5670" w:type="dxa"/>
+            <w:tcW w:w="5524" w:type="dxa"/>
           </w:tcPr>
           <w:p>
             <w:pPr>
@@ -2569,7 +2103,7 @@
         <w:tc>
           <w:tcPr>
             <w:cnfStyle w:val="001000000000" w:firstRow="0" w:lastRow="0" w:firstColumn="1" w:lastColumn="0" w:oddVBand="0" w:evenVBand="0" w:oddHBand="0" w:evenHBand="0" w:firstRowFirstColumn="0" w:firstRowLastColumn="0" w:lastRowFirstColumn="0" w:lastRowLastColumn="0"/>
-            <w:tcW w:w="284" w:type="dxa"/>
+            <w:tcW w:w="1658" w:type="dxa"/>
           </w:tcPr>
           <w:p>
             <w:pPr>
@@ -2580,20 +2114,21 @@
                 <w:szCs w:val="22"/>
               </w:rPr>
             </w:pPr>
-            <w:r>
-              <w:rPr>
-                <w:rFonts w:ascii="Helvetica Neue" w:hAnsi="Helvetica Neue"/>
-                <w:sz w:val="22"/>
-                <w:szCs w:val="22"/>
-              </w:rPr>
-              <w:lastRenderedPageBreak/>
-              <w:t>Nächster Drink</w:t>
+            <w:bookmarkStart w:id="0" w:name="_GoBack"/>
+            <w:bookmarkEnd w:id="0"/>
+            <w:r>
+              <w:rPr>
+                <w:rFonts w:ascii="Helvetica Neue" w:hAnsi="Helvetica Neue"/>
+                <w:sz w:val="22"/>
+                <w:szCs w:val="22"/>
+              </w:rPr>
+              <w:t>Barkeeper schließen</w:t>
             </w:r>
           </w:p>
         </w:tc>
         <w:tc>
           <w:tcPr>
-            <w:tcW w:w="7654" w:type="dxa"/>
+            <w:tcW w:w="7107" w:type="dxa"/>
           </w:tcPr>
           <w:p>
             <w:pPr>
@@ -2611,141 +2146,13 @@
                 <w:sz w:val="22"/>
                 <w:szCs w:val="22"/>
               </w:rPr>
-              <w:t>Als User möchte ich zu jedem Vorschlag die Möglichkeit haben, einen weitere Vorschlag zu erhalten um eine Auswahl zu erhalten bzw. so lange auszuwählen, bis mir ein Ergebnis zusagt.</w:t>
+              <w:t>Als User möchte ich den Simple Barkeeper auf Zuruf schließen können um das Gespräch zu beenden.</w:t>
             </w:r>
           </w:p>
         </w:tc>
         <w:tc>
           <w:tcPr>
-            <w:tcW w:w="5670" w:type="dxa"/>
-          </w:tcPr>
-          <w:p>
-            <w:pPr>
-              <w:pStyle w:val="StandardWeb"/>
-              <w:numPr>
-                <w:ilvl w:val="0"/>
-                <w:numId w:val="1"/>
-              </w:numPr>
-              <w:cnfStyle w:val="000000100000" w:firstRow="0" w:lastRow="0" w:firstColumn="0" w:lastColumn="0" w:oddVBand="0" w:evenVBand="0" w:oddHBand="1" w:evenHBand="0" w:firstRowFirstColumn="0" w:firstRowLastColumn="0" w:lastRowFirstColumn="0" w:lastRowLastColumn="0"/>
-              <w:rPr>
-                <w:rFonts w:ascii="Helvetica Neue" w:hAnsi="Helvetica Neue"/>
-                <w:sz w:val="22"/>
-                <w:szCs w:val="22"/>
-              </w:rPr>
-            </w:pPr>
-            <w:r>
-              <w:rPr>
-                <w:rFonts w:ascii="Helvetica Neue" w:hAnsi="Helvetica Neue"/>
-                <w:sz w:val="22"/>
-                <w:szCs w:val="22"/>
-              </w:rPr>
-              <w:t>Nach jedem Vorschlag lässt sich ein weiterer Vorschlag nach den anfänglich gewählten Kriterien per Zufall ausgeben</w:t>
-            </w:r>
-          </w:p>
-          <w:p>
-            <w:pPr>
-              <w:pStyle w:val="StandardWeb"/>
-              <w:numPr>
-                <w:ilvl w:val="0"/>
-                <w:numId w:val="1"/>
-              </w:numPr>
-              <w:cnfStyle w:val="000000100000" w:firstRow="0" w:lastRow="0" w:firstColumn="0" w:lastColumn="0" w:oddVBand="0" w:evenVBand="0" w:oddHBand="1" w:evenHBand="0" w:firstRowFirstColumn="0" w:firstRowLastColumn="0" w:lastRowFirstColumn="0" w:lastRowLastColumn="0"/>
-              <w:rPr>
-                <w:rFonts w:ascii="Helvetica Neue" w:hAnsi="Helvetica Neue"/>
-                <w:sz w:val="22"/>
-                <w:szCs w:val="22"/>
-              </w:rPr>
-            </w:pPr>
-            <w:r>
-              <w:rPr>
-                <w:rFonts w:ascii="Helvetica Neue" w:hAnsi="Helvetica Neue"/>
-                <w:sz w:val="22"/>
-                <w:szCs w:val="22"/>
-              </w:rPr>
-              <w:t>Nach jedem Vorschlag wird abgefragt, ob ein weiterer erfolgen soll.</w:t>
-            </w:r>
-          </w:p>
-          <w:p>
-            <w:pPr>
-              <w:pStyle w:val="StandardWeb"/>
-              <w:numPr>
-                <w:ilvl w:val="0"/>
-                <w:numId w:val="1"/>
-              </w:numPr>
-              <w:cnfStyle w:val="000000100000" w:firstRow="0" w:lastRow="0" w:firstColumn="0" w:lastColumn="0" w:oddVBand="0" w:evenVBand="0" w:oddHBand="1" w:evenHBand="0" w:firstRowFirstColumn="0" w:firstRowLastColumn="0" w:lastRowFirstColumn="0" w:lastRowLastColumn="0"/>
-              <w:rPr>
-                <w:rFonts w:ascii="Helvetica Neue" w:hAnsi="Helvetica Neue"/>
-                <w:sz w:val="22"/>
-                <w:szCs w:val="22"/>
-              </w:rPr>
-            </w:pPr>
-            <w:r>
-              <w:rPr>
-                <w:rFonts w:ascii="Helvetica Neue" w:hAnsi="Helvetica Neue"/>
-                <w:sz w:val="22"/>
-                <w:szCs w:val="22"/>
-              </w:rPr>
-              <w:t>Soll kein weiter Vorschlag erfolgen, wird automatisch in das Hauptmenü zurückgekehrt.</w:t>
-            </w:r>
-          </w:p>
-        </w:tc>
-      </w:tr>
-      <w:tr>
-        <w:trPr>
-          <w:trHeight w:val="3226"/>
-          <w:jc w:val="center"/>
-        </w:trPr>
-        <w:tc>
-          <w:tcPr>
-            <w:cnfStyle w:val="001000000000" w:firstRow="0" w:lastRow="0" w:firstColumn="1" w:lastColumn="0" w:oddVBand="0" w:evenVBand="0" w:oddHBand="0" w:evenHBand="0" w:firstRowFirstColumn="0" w:firstRowLastColumn="0" w:lastRowFirstColumn="0" w:lastRowLastColumn="0"/>
-            <w:tcW w:w="284" w:type="dxa"/>
-          </w:tcPr>
-          <w:p>
-            <w:pPr>
-              <w:pStyle w:val="StandardWeb"/>
-              <w:rPr>
-                <w:rFonts w:ascii="Helvetica Neue" w:hAnsi="Helvetica Neue"/>
-                <w:sz w:val="22"/>
-                <w:szCs w:val="22"/>
-              </w:rPr>
-            </w:pPr>
-            <w:r>
-              <w:rPr>
-                <w:rFonts w:ascii="Helvetica Neue" w:hAnsi="Helvetica Neue"/>
-                <w:sz w:val="22"/>
-                <w:szCs w:val="22"/>
-              </w:rPr>
-              <w:t>Barkeeper schließen</w:t>
-            </w:r>
-          </w:p>
-        </w:tc>
-        <w:tc>
-          <w:tcPr>
-            <w:tcW w:w="7654" w:type="dxa"/>
-          </w:tcPr>
-          <w:p>
-            <w:pPr>
-              <w:pStyle w:val="StandardWeb"/>
-              <w:cnfStyle w:val="000000000000" w:firstRow="0" w:lastRow="0" w:firstColumn="0" w:lastColumn="0" w:oddVBand="0" w:evenVBand="0" w:oddHBand="0" w:evenHBand="0" w:firstRowFirstColumn="0" w:firstRowLastColumn="0" w:lastRowFirstColumn="0" w:lastRowLastColumn="0"/>
-              <w:rPr>
-                <w:rFonts w:ascii="Helvetica Neue" w:hAnsi="Helvetica Neue"/>
-                <w:sz w:val="22"/>
-                <w:szCs w:val="22"/>
-              </w:rPr>
-            </w:pPr>
-            <w:r>
-              <w:rPr>
-                <w:rFonts w:ascii="Helvetica Neue" w:hAnsi="Helvetica Neue"/>
-                <w:sz w:val="22"/>
-                <w:szCs w:val="22"/>
-              </w:rPr>
-              <w:t>Als User möchte ich den Simple Barkeeper auf Zuruf schließen können um das Gespräch zu beenden.</w:t>
-            </w:r>
-          </w:p>
-        </w:tc>
-        <w:tc>
-          <w:tcPr>
-            <w:tcW w:w="5670" w:type="dxa"/>
+            <w:tcW w:w="5524" w:type="dxa"/>
           </w:tcPr>
           <w:p>
             <w:pPr>
@@ -2754,7 +2161,7 @@
                 <w:ilvl w:val="0"/>
                 <w:numId w:val="9"/>
               </w:numPr>
-              <w:cnfStyle w:val="000000000000" w:firstRow="0" w:lastRow="0" w:firstColumn="0" w:lastColumn="0" w:oddVBand="0" w:evenVBand="0" w:oddHBand="0" w:evenHBand="0" w:firstRowFirstColumn="0" w:firstRowLastColumn="0" w:lastRowFirstColumn="0" w:lastRowLastColumn="0"/>
+              <w:cnfStyle w:val="000000100000" w:firstRow="0" w:lastRow="0" w:firstColumn="0" w:lastColumn="0" w:oddVBand="0" w:evenVBand="0" w:oddHBand="1" w:evenHBand="0" w:firstRowFirstColumn="0" w:firstRowLastColumn="0" w:lastRowFirstColumn="0" w:lastRowLastColumn="0"/>
               <w:rPr>
                 <w:rFonts w:ascii="Helvetica Neue" w:hAnsi="Helvetica Neue"/>
                 <w:sz w:val="22"/>
@@ -2777,7 +2184,7 @@
                 <w:ilvl w:val="0"/>
                 <w:numId w:val="9"/>
               </w:numPr>
-              <w:cnfStyle w:val="000000000000" w:firstRow="0" w:lastRow="0" w:firstColumn="0" w:lastColumn="0" w:oddVBand="0" w:evenVBand="0" w:oddHBand="0" w:evenHBand="0" w:firstRowFirstColumn="0" w:firstRowLastColumn="0" w:lastRowFirstColumn="0" w:lastRowLastColumn="0"/>
+              <w:cnfStyle w:val="000000100000" w:firstRow="0" w:lastRow="0" w:firstColumn="0" w:lastColumn="0" w:oddVBand="0" w:evenVBand="0" w:oddHBand="1" w:evenHBand="0" w:firstRowFirstColumn="0" w:firstRowLastColumn="0" w:lastRowFirstColumn="0" w:lastRowLastColumn="0"/>
               <w:rPr>
                 <w:rFonts w:ascii="Helvetica Neue" w:hAnsi="Helvetica Neue"/>
                 <w:sz w:val="22"/>
@@ -5150,7 +4557,7 @@
 </file>
 
 <file path=customXml/itemProps1.xml><?xml version="1.0" encoding="utf-8"?>
-<ds:datastoreItem xmlns:ds="http://schemas.openxmlformats.org/officeDocument/2006/customXml" ds:itemID="{33D7D6A8-58CD-2340-BEDA-449B295E0729}">
+<ds:datastoreItem xmlns:ds="http://schemas.openxmlformats.org/officeDocument/2006/customXml" ds:itemID="{31DE8A44-9E5D-1E4A-9F23-89F9A6639FD1}">
   <ds:schemaRefs>
     <ds:schemaRef ds:uri="http://schemas.openxmlformats.org/officeDocument/2006/bibliography"/>
   </ds:schemaRefs>

</xml_diff>